<commit_message>
updated info in sem2 and sem3 for OS
</commit_message>
<xml_diff>
--- a/Операционные системы/Семинар 2.docx
+++ b/Операционные системы/Семинар 2.docx
@@ -11,6 +11,28 @@
       </w:r>
       <w:r>
         <w:t>2</w:t>
+      </w:r>
+    </w:p>
+    <w:p>
+      <w:r>
+        <w:t xml:space="preserve">ОС – это программа, </w:t>
+      </w:r>
+      <w:r>
+        <w:rPr>
+          <w:lang w:val="en-US"/>
+        </w:rPr>
+        <w:t>GDT</w:t>
+      </w:r>
+      <w:r>
+        <w:t xml:space="preserve"> </w:t>
+      </w:r>
+      <w:r>
+        <w:t>используется для адресации программ</w:t>
+      </w:r>
+      <w:bookmarkStart w:id="0" w:name="_GoBack"/>
+      <w:bookmarkEnd w:id="0"/>
+      <w:r>
+        <w:t>ы.</w:t>
       </w:r>
     </w:p>
     <w:p>
@@ -275,12 +297,12 @@
         </w:numPr>
       </w:pPr>
       <w:r>
+        <w:lastRenderedPageBreak/>
         <w:t>Определение</w:t>
       </w:r>
     </w:p>
     <w:p>
       <w:r>
-        <w:lastRenderedPageBreak/>
         <w:t xml:space="preserve">Наши </w:t>
       </w:r>
       <w:r>
@@ -1360,8 +1382,6 @@
       <w:r>
         <w:t>.</w:t>
       </w:r>
-      <w:bookmarkStart w:id="0" w:name="_GoBack"/>
-      <w:bookmarkEnd w:id="0"/>
     </w:p>
     <w:p>
       <w:pPr>
@@ -6137,7 +6157,7 @@
 </file>
 
 <file path=customXml/itemProps1.xml><?xml version="1.0" encoding="utf-8"?>
-<ds:datastoreItem xmlns:ds="http://schemas.openxmlformats.org/officeDocument/2006/customXml" ds:itemID="{F68D6913-FF71-4B78-AE43-4417B687713C}">
+<ds:datastoreItem xmlns:ds="http://schemas.openxmlformats.org/officeDocument/2006/customXml" ds:itemID="{141034E9-F8AB-4895-86A3-E0BCB72AF3F1}">
   <ds:schemaRefs>
     <ds:schemaRef ds:uri="http://schemas.openxmlformats.org/officeDocument/2006/bibliography"/>
   </ds:schemaRefs>

</xml_diff>